<commit_message>
added another use case
</commit_message>
<xml_diff>
--- a/documentation/use-cases/Barry_UseCases.docx
+++ b/documentation/use-cases/Barry_UseCases.docx
@@ -134,6 +134,28 @@
     </w:p>
     <w:p/>
     <w:p>
+      <w:r>
+        <w:t>Use Case 9: Favorite a Job or Major</w:t>
+      </w:r>
+    </w:p>
+    <w:p>
+      <w:r>
+        <w:tab/>
+        <w:t xml:space="preserve">A registered Student User can “favorite” a job or major </w:t>
+      </w:r>
+      <w:proofErr w:type="gramStart"/>
+      <w:r>
+        <w:t>in order to</w:t>
+      </w:r>
+      <w:proofErr w:type="gramEnd"/>
+      <w:r>
+        <w:t xml:space="preserve"> keep it listed at the top. That makes it easier to look at related majors / jobs in future sessions.</w:t>
+      </w:r>
+      <w:bookmarkStart w:id="0" w:name="_GoBack"/>
+      <w:bookmarkEnd w:id="0"/>
+    </w:p>
+    <w:p/>
+    <w:p>
       <w:pPr>
         <w:rPr>
           <w:u w:val="single"/>
@@ -158,12 +180,6 @@
         <w:t>A Faculty User, for the purposes of guiding students through the process, may perform profile-based searches (use case 1) as any student registered as a Student User. User Profile is protected and only the Student User can alter its own properties.</w:t>
       </w:r>
     </w:p>
-    <w:p/>
-    <w:p>
-      <w:r>
-        <w:t>Use Case 6: Faculty User</w:t>
-      </w:r>
-    </w:p>
     <w:p>
       <w:r>
         <w:rPr>
@@ -175,12 +191,15 @@
     </w:p>
     <w:p>
       <w:r>
-        <w:t>Use Case 7: User Log in/Log out</w:t>
-      </w:r>
-    </w:p>
-    <w:p>
-      <w:r>
         <w:lastRenderedPageBreak/>
+        <w:t>Use Case 6</w:t>
+      </w:r>
+      <w:r>
+        <w:t>: User Log in/Log out</w:t>
+      </w:r>
+    </w:p>
+    <w:p>
+      <w:r>
         <w:tab/>
         <w:t xml:space="preserve">Users can log in to access their profile and use the platform as themselves </w:t>
       </w:r>
@@ -196,7 +215,10 @@
     <w:p/>
     <w:p>
       <w:r>
-        <w:t>Use Case 8: View Jobs, View Majors</w:t>
+        <w:t>Use Case 7</w:t>
+      </w:r>
+      <w:r>
+        <w:t>: View Jobs, View Majors</w:t>
       </w:r>
     </w:p>
     <w:p>
@@ -208,7 +230,10 @@
     <w:p/>
     <w:p>
       <w:r>
-        <w:t>Use Case 9: Password Recovery</w:t>
+        <w:t>Use Case 8</w:t>
+      </w:r>
+      <w:r>
+        <w:t>: Password Recovery</w:t>
       </w:r>
     </w:p>
     <w:p>
@@ -216,10 +241,7 @@
         <w:tab/>
         <w:t>If a user has forgotten their password, they can change it by verifying their email address.</w:t>
       </w:r>
-      <w:bookmarkStart w:id="0" w:name="_GoBack"/>
-      <w:bookmarkEnd w:id="0"/>
-    </w:p>
-    <w:p/>
+    </w:p>
     <w:sectPr>
       <w:pgSz w:w="12240" w:h="15840"/>
       <w:pgMar w:top="1440" w:right="1440" w:bottom="1440" w:left="1440" w:header="720" w:footer="720" w:gutter="0"/>

</xml_diff>

<commit_message>
added new Admin use-cases (2)
</commit_message>
<xml_diff>
--- a/documentation/use-cases/Barry_UseCases.docx
+++ b/documentation/use-cases/Barry_UseCases.docx
@@ -141,18 +141,8 @@
     <w:p>
       <w:r>
         <w:tab/>
-        <w:t xml:space="preserve">A registered Student User can “favorite” a job or major </w:t>
-      </w:r>
-      <w:proofErr w:type="gramStart"/>
-      <w:r>
-        <w:t>in order to</w:t>
-      </w:r>
-      <w:proofErr w:type="gramEnd"/>
-      <w:r>
-        <w:t xml:space="preserve"> keep it listed at the top. That makes it easier to look at related majors / jobs in future sessions.</w:t>
-      </w:r>
-      <w:bookmarkStart w:id="0" w:name="_GoBack"/>
-      <w:bookmarkEnd w:id="0"/>
+        <w:t>A registered Student User can “favorite” a job or major in order to keep it listed at the top. That makes it easier to look at related majors / jobs in future sessions.</w:t>
+      </w:r>
     </w:p>
     <w:p/>
     <w:p>
@@ -180,6 +170,51 @@
         <w:t>A Faculty User, for the purposes of guiding students through the process, may perform profile-based searches (use case 1) as any student registered as a Student User. User Profile is protected and only the Student User can alter its own properties.</w:t>
       </w:r>
     </w:p>
+    <w:p/>
+    <w:p>
+      <w:r>
+        <w:rPr>
+          <w:b/>
+          <w:u w:val="single"/>
+        </w:rPr>
+        <w:lastRenderedPageBreak/>
+        <w:t>Admin Use Cases:</w:t>
+      </w:r>
+    </w:p>
+    <w:p>
+      <w:r>
+        <w:t>Use Case 10: Admin can export site usage data</w:t>
+      </w:r>
+    </w:p>
+    <w:p>
+      <w:r>
+        <w:tab/>
+      </w:r>
+      <w:r>
+        <w:t>To</w:t>
+      </w:r>
+      <w:r>
+        <w:t xml:space="preserve"> make use of the data gathered by tracking our users’</w:t>
+      </w:r>
+      <w:r>
+        <w:t xml:space="preserve"> activities, site admins can export data about user interactions with the platform. Data may be useful for creating new solutions.</w:t>
+      </w:r>
+    </w:p>
+    <w:p/>
+    <w:p>
+      <w:r>
+        <w:t>Use Case 11: Admin can view analytics about site usage</w:t>
+      </w:r>
+    </w:p>
+    <w:p>
+      <w:r>
+        <w:tab/>
+        <w:t>Admins can view helpful analytics such as most popular jobs and majors, most common skills among users and other things which could prove useful for improving the site and developing new products.</w:t>
+      </w:r>
+      <w:bookmarkStart w:id="0" w:name="_GoBack"/>
+      <w:bookmarkEnd w:id="0"/>
+    </w:p>
+    <w:p/>
     <w:p>
       <w:r>
         <w:rPr>
@@ -191,7 +226,6 @@
     </w:p>
     <w:p>
       <w:r>
-        <w:lastRenderedPageBreak/>
         <w:t>Use Case 6</w:t>
       </w:r>
       <w:r>
@@ -201,15 +235,7 @@
     <w:p>
       <w:r>
         <w:tab/>
-        <w:t xml:space="preserve">Users can log in to access their profile and use the platform as themselves </w:t>
-      </w:r>
-      <w:proofErr w:type="gramStart"/>
-      <w:r>
-        <w:t>and also</w:t>
-      </w:r>
-      <w:proofErr w:type="gramEnd"/>
-      <w:r>
-        <w:t xml:space="preserve"> log-out to prevent unauthorized access.</w:t>
+        <w:t>Users can log in to access their profile and use the platform as themselves and also log-out to prevent unauthorized access.</w:t>
       </w:r>
     </w:p>
     <w:p/>

</xml_diff>